<commit_message>
Edited the description of set1
</commit_message>
<xml_diff>
--- a/QuarryQueries_Rajat.docx
+++ b/QuarryQueries_Rajat.docx
@@ -161,25 +161,7 @@
           <w:bCs/>
           <w:szCs w:val="22"/>
         </w:rPr>
-        <w:t>://quarry.wmfla</w:t>
-      </w:r>
-      <w:r>
-        <w:rPr>
-          <w:rStyle w:val="Hyperlink"/>
-          <w:rFonts w:ascii="Times New Roman" w:hAnsi="Times New Roman" w:cs="Times New Roman"/>
-          <w:bCs/>
-          <w:szCs w:val="22"/>
-        </w:rPr>
-        <w:t>b</w:t>
-      </w:r>
-      <w:r>
-        <w:rPr>
-          <w:rStyle w:val="Hyperlink"/>
-          <w:rFonts w:ascii="Times New Roman" w:hAnsi="Times New Roman" w:cs="Times New Roman"/>
-          <w:bCs/>
-          <w:szCs w:val="22"/>
-        </w:rPr>
-        <w:t>s.org/query/8903</w:t>
+        <w:t>://quarry.wmflabs.org/query/8903</w:t>
       </w:r>
       <w:r>
         <w:rPr>
@@ -215,18 +197,7 @@
             <w:bCs/>
             <w:szCs w:val="22"/>
           </w:rPr>
-          <w:t>https://quarry</w:t>
-        </w:r>
-        <w:bookmarkStart w:id="0" w:name="_GoBack"/>
-        <w:bookmarkEnd w:id="0"/>
-        <w:r>
-          <w:rPr>
-            <w:rStyle w:val="Hyperlink"/>
-            <w:rFonts w:ascii="Times New Roman" w:hAnsi="Times New Roman" w:cs="Times New Roman"/>
-            <w:bCs/>
-            <w:szCs w:val="22"/>
-          </w:rPr>
-          <w:t>.wmflabs.org/query/5850</w:t>
+          <w:t>https://quarry.wmflabs.org/query/5850</w:t>
         </w:r>
       </w:hyperlink>
       <w:r>
@@ -309,7 +280,25 @@
           <w:bCs/>
           <w:szCs w:val="22"/>
         </w:rPr>
-        <w:t xml:space="preserve"> fawiki (Farsi Wikipedia). These pages are designed to help find topics that can be referred to by the same search term. These pages are not articles themselves, but help in searching for them. The </w:t>
+        <w:t xml:space="preserve"> fawiki (Farsi Wikipedia). These pages are designed to help find</w:t>
+      </w:r>
+      <w:r>
+        <w:rPr>
+          <w:rFonts w:ascii="Times New Roman" w:hAnsi="Times New Roman" w:cs="Times New Roman"/>
+          <w:bCs/>
+          <w:szCs w:val="22"/>
+        </w:rPr>
+        <w:t xml:space="preserve"> different</w:t>
+      </w:r>
+      <w:bookmarkStart w:id="0" w:name="_GoBack"/>
+      <w:bookmarkEnd w:id="0"/>
+      <w:r>
+        <w:rPr>
+          <w:rFonts w:ascii="Times New Roman" w:hAnsi="Times New Roman" w:cs="Times New Roman"/>
+          <w:bCs/>
+          <w:szCs w:val="22"/>
+        </w:rPr>
+        <w:t xml:space="preserve"> topics that can be referred to by the same search term. These pages are not articles themselves, but help in searching for them. The </w:t>
       </w:r>
       <w:r>
         <w:rPr>
@@ -1542,7 +1531,7 @@
                               <w:color w:val="000000" w:themeColor="text1"/>
                               <w14:numForm w14:val="lining"/>
                             </w:rPr>
-                            <w:t>2</w:t>
+                            <w:t>1</w:t>
                           </w:r>
                           <w:r>
                             <w:rPr>
@@ -1616,7 +1605,7 @@
                         <w:color w:val="000000" w:themeColor="text1"/>
                         <w14:numForm w14:val="lining"/>
                       </w:rPr>
-                      <w:t>2</w:t>
+                      <w:t>1</w:t>
                     </w:r>
                     <w:r>
                       <w:rPr>
@@ -3594,7 +3583,7 @@
 </file>
 
 <file path=customXml/itemProps1.xml><?xml version="1.0" encoding="utf-8"?>
-<ds:datastoreItem xmlns:ds="http://schemas.openxmlformats.org/officeDocument/2006/customXml" ds:itemID="{6071A330-AC7D-4864-BBA4-1DE03C79C2C7}">
+<ds:datastoreItem xmlns:ds="http://schemas.openxmlformats.org/officeDocument/2006/customXml" ds:itemID="{EB9D0692-FCF0-406B-B6B5-02A4830E5BD3}">
   <ds:schemaRefs>
     <ds:schemaRef ds:uri="http://schemas.openxmlformats.org/officeDocument/2006/bibliography"/>
   </ds:schemaRefs>

</xml_diff>